<commit_message>
Integration, checked all the documnets end to end
</commit_message>
<xml_diff>
--- a/backend-auth/filled_documents/Filled_document_release_deed.docx
+++ b/backend-auth/filled_documents/Filled_document_release_deed.docx
@@ -204,7 +204,6 @@
           <w:sz w:val="24"/>
           <w:szCs w:val="24"/>
         </w:rPr>
-        <w:t>2025-04-02</w:t>
       </w:r>
       <w:proofErr w:type="spellStart"/>
       <w:r>
@@ -246,7 +245,6 @@
           <w:sz w:val="24"/>
           <w:szCs w:val="24"/>
         </w:rPr>
-        <w:t>2025-04-05</w:t>
       </w:r>
       <w:proofErr w:type="gramEnd"/>
       <w:r>
@@ -280,7 +278,6 @@
           <w:sz w:val="24"/>
           <w:szCs w:val="24"/>
         </w:rPr>
-        <w:t>2025-04-09</w:t>
       </w:r>
       <w:r>
         <w:rPr>
@@ -304,7 +301,6 @@
           <w:sz w:val="24"/>
           <w:szCs w:val="24"/>
         </w:rPr>
-        <w:t>bhjbb</w:t>
       </w:r>
       <w:r>
         <w:rPr>
@@ -328,7 +324,6 @@
           <w:sz w:val="24"/>
           <w:szCs w:val="24"/>
         </w:rPr>
-        <w:t>hb</w:t>
       </w:r>
       <w:r>
         <w:rPr>
@@ -367,7 +362,6 @@
           <w:sz w:val="24"/>
           <w:szCs w:val="24"/>
         </w:rPr>
-        <w:t>wejfcweofcnow</w:t>
       </w:r>
       <w:r>
         <w:rPr>
@@ -555,7 +549,6 @@
           <w:sz w:val="24"/>
           <w:szCs w:val="24"/>
         </w:rPr>
-        <w:t>hb</w:t>
       </w:r>
       <w:r>
         <w:rPr>
@@ -572,7 +565,6 @@
           <w:sz w:val="24"/>
           <w:szCs w:val="24"/>
         </w:rPr>
-        <w:t>hjb</w:t>
       </w:r>
       <w:r>
         <w:rPr>
@@ -614,7 +606,6 @@
           <w:sz w:val="24"/>
           <w:szCs w:val="24"/>
         </w:rPr>
-        <w:t>kb</w:t>
       </w:r>
     </w:p>
     <w:p>
@@ -789,7 +780,6 @@
           <w:spacing w:val="1"/>
           <w:sz w:val="24"/>
         </w:rPr>
-        <w:t>kjb</w:t>
       </w:r>
       <w:proofErr w:type="spellStart"/>
       <w:proofErr w:type="gramStart"/>
@@ -847,7 +837,6 @@
           <w:i w:val="0"/>
           <w:sz w:val="24"/>
         </w:rPr>
-        <w:t>b</w:t>
       </w:r>
       <w:r>
         <w:tab/>
@@ -859,7 +848,6 @@
           <w:i w:val="0"/>
           <w:sz w:val="24"/>
         </w:rPr>
-        <w:t>jkbkj</w:t>
       </w:r>
       <w:r>
         <w:t>Road</w:t>
@@ -917,7 +905,6 @@
           <w:i w:val="0"/>
           <w:sz w:val="24"/>
         </w:rPr>
-        <w:t>bk</w:t>
       </w:r>
       <w:r>
         <w:rPr>
@@ -965,7 +952,6 @@
           <w:i w:val="0"/>
           <w:sz w:val="24"/>
         </w:rPr>
-        <w:t>bk</w:t>
       </w:r>
       <w:r>
         <w:t xml:space="preserve">taluk, </w:t>
@@ -977,7 +963,6 @@
           <w:i w:val="0"/>
           <w:sz w:val="24"/>
         </w:rPr>
-        <w:t>bkj</w:t>
       </w:r>
       <w:r>
         <w:t>District was</w:t>
@@ -1114,7 +1099,6 @@
           <w:i w:val="0"/>
           <w:sz w:val="24"/>
         </w:rPr>
-        <w:t>bk</w:t>
       </w:r>
       <w:r>
         <w:t xml:space="preserve">of book </w:t>
@@ -1153,7 +1137,6 @@
           <w:i w:val="0"/>
           <w:sz w:val="24"/>
         </w:rPr>
-        <w:t>bk</w:t>
       </w:r>
       <w:r>
         <w:rPr>
@@ -1179,7 +1162,6 @@
           <w:i w:val="0"/>
           <w:sz w:val="24"/>
         </w:rPr>
-        <w:t>bkj</w:t>
       </w:r>
       <w:r>
         <w:rPr>
@@ -1231,7 +1213,6 @@
           <w:i w:val="0"/>
           <w:sz w:val="24"/>
         </w:rPr>
-        <w:t>bkj</w:t>
       </w:r>
     </w:p>
     <w:p>
@@ -1897,7 +1878,6 @@
           <w:sz w:val="24"/>
           <w:szCs w:val="24"/>
         </w:rPr>
-        <w:t>bkj</w:t>
       </w:r>
       <w:r>
         <w:rPr>

</xml_diff>